<commit_message>
Organized images, edited word doc
</commit_message>
<xml_diff>
--- a/Labs/Lab 4/Lab 4.docx
+++ b/Labs/Lab 4/Lab 4.docx
@@ -8,11 +8,35 @@
         <w:jc w:val="center"/>
         <w:rPr>
           <w:rFonts w:asciiTheme="minorHAnsi" w:hAnsiTheme="minorHAnsi" w:cstheme="majorBidi"/>
-          <w:sz w:val="24"/>
-          <w:szCs w:val="24"/>
-        </w:rPr>
-      </w:pPr>
-    </w:p>
+          <w:szCs w:val="24"/>
+        </w:rPr>
+      </w:pPr>
+      <w:bookmarkStart w:id="0" w:name="_GoBack"/>
+      <w:r>
+        <w:rPr>
+          <w:rFonts w:asciiTheme="minorHAnsi" w:hAnsiTheme="minorHAnsi" w:cstheme="majorBidi"/>
+          <w:szCs w:val="24"/>
+        </w:rPr>
+        <w:t>Usama Ejaz</w:t>
+      </w:r>
+    </w:p>
+    <w:p>
+      <w:pPr>
+        <w:jc w:val="center"/>
+        <w:rPr>
+          <w:b/>
+          <w:sz w:val="28"/>
+        </w:rPr>
+      </w:pPr>
+      <w:r>
+        <w:rPr>
+          <w:b/>
+          <w:sz w:val="28"/>
+        </w:rPr>
+        <w:t>247644</w:t>
+      </w:r>
+    </w:p>
+    <w:bookmarkEnd w:id="0"/>
     <w:p>
       <w:pPr>
         <w:rPr>
@@ -168,7 +192,7 @@
           <w:szCs w:val="24"/>
         </w:rPr>
       </w:pPr>
-      <w:bookmarkStart w:id="0" w:name="_Toc331773962"/>
+      <w:bookmarkStart w:id="1" w:name="_Toc331773962"/>
       <w:r>
         <w:rPr>
           <w:rFonts w:asciiTheme="minorHAnsi" w:hAnsiTheme="minorHAnsi" w:cstheme="majorBidi"/>
@@ -205,7 +229,7 @@
         </w:rPr>
         <w:t xml:space="preserve">: </w:t>
       </w:r>
-      <w:bookmarkEnd w:id="0"/>
+      <w:bookmarkEnd w:id="1"/>
       <w:r>
         <w:rPr>
           <w:rFonts w:asciiTheme="minorHAnsi" w:hAnsiTheme="minorHAnsi" w:cstheme="majorBidi"/>
@@ -340,7 +364,7 @@
           <w:szCs w:val="24"/>
         </w:rPr>
       </w:pPr>
-      <w:bookmarkStart w:id="1" w:name="_Toc331773963"/>
+      <w:bookmarkStart w:id="2" w:name="_Toc331773963"/>
       <w:r>
         <w:rPr>
           <w:rFonts w:asciiTheme="minorHAnsi" w:hAnsiTheme="minorHAnsi" w:cstheme="majorBidi"/>
@@ -350,7 +374,7 @@
         </w:rPr>
         <w:t xml:space="preserve">Instructor: </w:t>
       </w:r>
-      <w:bookmarkEnd w:id="1"/>
+      <w:bookmarkEnd w:id="2"/>
       <w:r>
         <w:rPr>
           <w:rFonts w:asciiTheme="minorHAnsi" w:hAnsiTheme="minorHAnsi" w:cstheme="majorBidi"/>
@@ -1856,8 +1880,6 @@
           <w:szCs w:val="24"/>
         </w:rPr>
       </w:pPr>
-      <w:bookmarkStart w:id="2" w:name="_GoBack"/>
-      <w:bookmarkEnd w:id="2"/>
     </w:p>
     <w:sectPr>
       <w:headerReference w:type="default" r:id="rId13"/>
@@ -1965,7 +1987,7 @@
         <w:rFonts w:asciiTheme="majorHAnsi" w:hAnsiTheme="majorHAnsi"/>
         <w:noProof/>
       </w:rPr>
-      <w:t>5</w:t>
+      <w:t>1</w:t>
     </w:r>
     <w:r>
       <w:rPr>
@@ -5708,7 +5730,7 @@
 </file>
 
 <file path=customXml/itemProps1.xml><?xml version="1.0" encoding="utf-8"?>
-<ds:datastoreItem xmlns:ds="http://schemas.openxmlformats.org/officeDocument/2006/customXml" ds:itemID="{25674AB8-4095-497A-A6FF-A0FABB7FA582}">
+<ds:datastoreItem xmlns:ds="http://schemas.openxmlformats.org/officeDocument/2006/customXml" ds:itemID="{7CA45F4F-2687-4CA3-B203-911C77C1A439}">
   <ds:schemaRefs>
     <ds:schemaRef ds:uri="http://schemas.openxmlformats.org/officeDocument/2006/bibliography"/>
   </ds:schemaRefs>

</xml_diff>